<commit_message>
Guía didáctica con corrección de estilo
</commit_message>
<xml_diff>
--- a/fuentes/contenidos/grado07/guion09/GuiaDidactica_MA_07_09_CO.docx
+++ b/fuentes/contenidos/grado07/guion09/GuiaDidactica_MA_07_09_CO.docx
@@ -37,8 +37,6 @@
         </w:rPr>
         <w:t>9</w:t>
       </w:r>
-      <w:bookmarkStart w:id="0" w:name="_GoBack"/>
-      <w:bookmarkEnd w:id="0"/>
       <w:r>
         <w:rPr>
           <w:rFonts w:ascii="Arial" w:hAnsi="Arial" w:cs="Arial"/>
@@ -87,21 +85,7 @@
           <w:rFonts w:ascii="Arial" w:hAnsi="Arial" w:cs="Arial"/>
           <w:lang w:val="es-CO"/>
         </w:rPr>
-        <w:t>Resuelvo y formulo problemas en contextos de medidas</w:t>
-      </w:r>
-      <w:r>
-        <w:rPr>
-          <w:rFonts w:ascii="Arial" w:hAnsi="Arial" w:cs="Arial"/>
-          <w:lang w:val="es-CO"/>
-        </w:rPr>
-        <w:t xml:space="preserve"> </w:t>
-      </w:r>
-      <w:r>
-        <w:rPr>
-          <w:rFonts w:ascii="Arial" w:hAnsi="Arial" w:cs="Arial"/>
-          <w:lang w:val="es-CO"/>
-        </w:rPr>
-        <w:t>relativas y de variaciones en las medidas.</w:t>
+        <w:t>Resuelvo y formulo problemas en contextos de medidas relativas y de variaciones en las medidas.</w:t>
       </w:r>
     </w:p>
     <w:p>
@@ -121,35 +105,7 @@
           <w:rFonts w:ascii="Arial" w:hAnsi="Arial" w:cs="Arial"/>
           <w:lang w:val="es-CO"/>
         </w:rPr>
-        <w:t>Utilizo números racionales, en sus distintas expresiones</w:t>
-      </w:r>
-      <w:r>
-        <w:rPr>
-          <w:rFonts w:ascii="Arial" w:hAnsi="Arial" w:cs="Arial"/>
-          <w:lang w:val="es-CO"/>
-        </w:rPr>
-        <w:t xml:space="preserve"> </w:t>
-      </w:r>
-      <w:r>
-        <w:rPr>
-          <w:rFonts w:ascii="Arial" w:hAnsi="Arial" w:cs="Arial"/>
-          <w:lang w:val="es-CO"/>
-        </w:rPr>
-        <w:t>(fracciones, razones, decimales o porcentajes) para resolver</w:t>
-      </w:r>
-      <w:r>
-        <w:rPr>
-          <w:rFonts w:ascii="Arial" w:hAnsi="Arial" w:cs="Arial"/>
-          <w:lang w:val="es-CO"/>
-        </w:rPr>
-        <w:t xml:space="preserve"> </w:t>
-      </w:r>
-      <w:r>
-        <w:rPr>
-          <w:rFonts w:ascii="Arial" w:hAnsi="Arial" w:cs="Arial"/>
-          <w:lang w:val="es-CO"/>
-        </w:rPr>
-        <w:t>problemas en contextos de medida.</w:t>
+        <w:t>Utilizo números racionales, en sus distintas expresiones (fracciones, razones, decimales o porcentajes) para resolver problemas en contextos de medida.</w:t>
       </w:r>
     </w:p>
     <w:p>
@@ -169,28 +125,7 @@
           <w:rFonts w:ascii="Arial" w:hAnsi="Arial" w:cs="Arial"/>
           <w:lang w:val="es-CO"/>
         </w:rPr>
-        <w:t>Justifico</w:t>
-      </w:r>
-      <w:r>
-        <w:rPr>
-          <w:rFonts w:ascii="Arial" w:hAnsi="Arial" w:cs="Arial"/>
-          <w:lang w:val="es-CO"/>
-        </w:rPr>
-        <w:t xml:space="preserve"> procedimientos aritméticos utilizando las relaciones</w:t>
-      </w:r>
-      <w:r>
-        <w:rPr>
-          <w:rFonts w:ascii="Arial" w:hAnsi="Arial" w:cs="Arial"/>
-          <w:lang w:val="es-CO"/>
-        </w:rPr>
-        <w:t xml:space="preserve"> </w:t>
-      </w:r>
-      <w:r>
-        <w:rPr>
-          <w:rFonts w:ascii="Arial" w:hAnsi="Arial" w:cs="Arial"/>
-          <w:lang w:val="es-CO"/>
-        </w:rPr>
-        <w:t>y propiedades de las operaciones.</w:t>
+        <w:t>Justifico procedimientos aritméticos utilizando las relaciones y propiedades de las operaciones.</w:t>
       </w:r>
     </w:p>
     <w:p>
@@ -358,7 +293,7 @@
           <w:rFonts w:ascii="Arial" w:hAnsi="Arial" w:cs="Arial"/>
           <w:lang w:val="es-CO"/>
         </w:rPr>
-        <w:t xml:space="preserve"> diferentes registros de representación o sistemas de notación simbólica              para crear, expresar y representar ideas matemáticas.</w:t>
+        <w:t xml:space="preserve"> diferentes registros de representación o sistemas de notación simbólica para crear, expresar y representar ideas matemáticas.</w:t>
       </w:r>
     </w:p>
     <w:p>
@@ -647,7 +582,49 @@
         <w:rPr>
           <w:rFonts w:ascii="Arial" w:hAnsi="Arial" w:cs="Arial"/>
         </w:rPr>
-        <w:t xml:space="preserve"> pensamientos, en especial el numérico y el métrico, ya que para el tratamiento de los patrones y las situaciones de cambio los estudiantes deben dominar un saber hacer con los números racionales y con las figuras geométricas. </w:t>
+        <w:t xml:space="preserve"> pensamientos, en especial el numérico y el métrico, ya que para el tratamiento de los patrones y </w:t>
+      </w:r>
+      <w:r>
+        <w:rPr>
+          <w:rFonts w:ascii="Arial" w:hAnsi="Arial" w:cs="Arial"/>
+        </w:rPr>
+        <w:t xml:space="preserve">de </w:t>
+      </w:r>
+      <w:r>
+        <w:rPr>
+          <w:rFonts w:ascii="Arial" w:hAnsi="Arial" w:cs="Arial"/>
+        </w:rPr>
+        <w:t>las situaciones de cambio</w:t>
+      </w:r>
+      <w:r>
+        <w:rPr>
+          <w:rFonts w:ascii="Arial" w:hAnsi="Arial" w:cs="Arial"/>
+        </w:rPr>
+        <w:t>,</w:t>
+      </w:r>
+      <w:r>
+        <w:rPr>
+          <w:rFonts w:ascii="Arial" w:hAnsi="Arial" w:cs="Arial"/>
+        </w:rPr>
+        <w:t xml:space="preserve"> los estudiantes deben dominar </w:t>
+      </w:r>
+      <w:r>
+        <w:rPr>
+          <w:rFonts w:ascii="Arial" w:hAnsi="Arial" w:cs="Arial"/>
+        </w:rPr>
+        <w:t>el</w:t>
+      </w:r>
+      <w:r>
+        <w:rPr>
+          <w:rFonts w:ascii="Arial" w:hAnsi="Arial" w:cs="Arial"/>
+        </w:rPr>
+        <w:t xml:space="preserve"> </w:t>
+      </w:r>
+      <w:r>
+        <w:rPr>
+          <w:rFonts w:ascii="Arial" w:hAnsi="Arial" w:cs="Arial"/>
+        </w:rPr>
+        <w:t xml:space="preserve">saber hacer con los números racionales y con las figuras geométricas. </w:t>
       </w:r>
     </w:p>
     <w:p>
@@ -697,7 +674,7 @@
         <w:rPr>
           <w:rFonts w:ascii="Arial" w:hAnsi="Arial" w:cs="Arial"/>
         </w:rPr>
-        <w:t>tanto de las M</w:t>
+        <w:t>de las M</w:t>
       </w:r>
       <w:r>
         <w:rPr>
@@ -721,7 +698,13 @@
         <w:rPr>
           <w:rFonts w:ascii="Arial" w:hAnsi="Arial" w:cs="Arial"/>
         </w:rPr>
-        <w:t>como en situaciones</w:t>
+        <w:t xml:space="preserve">y de </w:t>
+      </w:r>
+      <w:r>
+        <w:rPr>
+          <w:rFonts w:ascii="Arial" w:hAnsi="Arial" w:cs="Arial"/>
+        </w:rPr>
+        <w:t>situaciones</w:t>
       </w:r>
       <w:r>
         <w:rPr>
@@ -783,14 +766,45 @@
         <w:rPr>
           <w:rFonts w:ascii="Arial" w:hAnsi="Arial" w:cs="Arial"/>
         </w:rPr>
-        <w:t xml:space="preserve">de matemáticas “ </w:t>
+        <w:t xml:space="preserve">de </w:t>
+      </w:r>
+      <w:r>
+        <w:rPr>
+          <w:rFonts w:ascii="Arial" w:hAnsi="Arial" w:cs="Arial"/>
+        </w:rPr>
+        <w:t>M</w:t>
+      </w:r>
+      <w:r>
+        <w:rPr>
+          <w:rFonts w:ascii="Arial" w:hAnsi="Arial" w:cs="Arial"/>
+        </w:rPr>
+        <w:t>atemáticas</w:t>
+      </w:r>
+      <w:r>
+        <w:rPr>
+          <w:rFonts w:ascii="Arial" w:hAnsi="Arial" w:cs="Arial"/>
+        </w:rPr>
+        <w:t>:</w:t>
+      </w:r>
+      <w:r>
+        <w:rPr>
+          <w:rFonts w:ascii="Arial" w:hAnsi="Arial" w:cs="Arial"/>
+        </w:rPr>
+        <w:t xml:space="preserve"> “</w:t>
       </w:r>
       <w:r>
         <w:rPr>
           <w:rFonts w:ascii="Arial" w:hAnsi="Arial" w:cs="Arial"/>
           <w:i/>
         </w:rPr>
-        <w:t xml:space="preserve">el </w:t>
+        <w:t>E</w:t>
+      </w:r>
+      <w:r>
+        <w:rPr>
+          <w:rFonts w:ascii="Arial" w:hAnsi="Arial" w:cs="Arial"/>
+          <w:i/>
+        </w:rPr>
+        <w:t xml:space="preserve">l </w:t>
       </w:r>
       <w:r>
         <w:rPr>
@@ -800,20 +814,30 @@
         </w:rPr>
         <w:t xml:space="preserve">pensamiento </w:t>
       </w:r>
+      <w:proofErr w:type="spellStart"/>
       <w:r>
         <w:rPr>
           <w:rFonts w:ascii="Arial" w:hAnsi="Arial" w:cs="Arial"/>
           <w:i/>
           <w:lang w:val="es-CO" w:eastAsia="ja-JP"/>
         </w:rPr>
-        <w:t xml:space="preserve">variacional </w:t>
-      </w:r>
+        <w:t>variacional</w:t>
+      </w:r>
+      <w:proofErr w:type="spellEnd"/>
       <w:r>
         <w:rPr>
           <w:rFonts w:ascii="Arial" w:hAnsi="Arial" w:cs="Arial"/>
           <w:i/>
           <w:lang w:val="es-CO" w:eastAsia="ja-JP"/>
         </w:rPr>
+        <w:t xml:space="preserve"> </w:t>
+      </w:r>
+      <w:r>
+        <w:rPr>
+          <w:rFonts w:ascii="Arial" w:hAnsi="Arial" w:cs="Arial"/>
+          <w:i/>
+          <w:lang w:val="es-CO" w:eastAsia="ja-JP"/>
+        </w:rPr>
         <w:t>tiene que ver con el reconocimiento,</w:t>
       </w:r>
       <w:r>
@@ -917,7 +941,21 @@
           <w:rFonts w:ascii="Arial" w:hAnsi="Arial" w:cs="Arial"/>
           <w:lang w:val="es-CO" w:eastAsia="ja-JP"/>
         </w:rPr>
-        <w:t>por lo tanto la secuencia didáctica que se sugiere es:</w:t>
+        <w:t>por lo tanto</w:t>
+      </w:r>
+      <w:r>
+        <w:rPr>
+          <w:rFonts w:ascii="Arial" w:hAnsi="Arial" w:cs="Arial"/>
+          <w:lang w:val="es-CO" w:eastAsia="ja-JP"/>
+        </w:rPr>
+        <w:t>,</w:t>
+      </w:r>
+      <w:r>
+        <w:rPr>
+          <w:rFonts w:ascii="Arial" w:hAnsi="Arial" w:cs="Arial"/>
+          <w:lang w:val="es-CO" w:eastAsia="ja-JP"/>
+        </w:rPr>
+        <w:t xml:space="preserve"> la secuencia didáctica que se sugiere es:</w:t>
       </w:r>
     </w:p>
     <w:p>
@@ -973,7 +1011,7 @@
         <w:rPr>
           <w:rFonts w:ascii="Arial" w:hAnsi="Arial" w:cs="Arial"/>
         </w:rPr>
-        <w:t xml:space="preserve">y geométricas, </w:t>
+        <w:t xml:space="preserve">y geométricas </w:t>
       </w:r>
       <w:r>
         <w:rPr>
@@ -991,7 +1029,19 @@
         <w:rPr>
           <w:rFonts w:ascii="Arial" w:hAnsi="Arial" w:cs="Arial"/>
         </w:rPr>
-        <w:t xml:space="preserve"> que rige el patrón que se repite, se propone llegar hasta la simbolización de la regla.</w:t>
+        <w:t xml:space="preserve"> que rige el patrón que se repite</w:t>
+      </w:r>
+      <w:r>
+        <w:rPr>
+          <w:rFonts w:ascii="Arial" w:hAnsi="Arial" w:cs="Arial"/>
+        </w:rPr>
+        <w:t>;</w:t>
+      </w:r>
+      <w:r>
+        <w:rPr>
+          <w:rFonts w:ascii="Arial" w:hAnsi="Arial" w:cs="Arial"/>
+        </w:rPr>
+        <w:t xml:space="preserve"> se propone llegar hasta la simbolización de la regla.</w:t>
       </w:r>
       <w:r>
         <w:rPr>
@@ -1015,7 +1065,7 @@
         <w:rPr>
           <w:rFonts w:ascii="Arial" w:hAnsi="Arial" w:cs="Arial"/>
         </w:rPr>
-        <w:t>s:</w:t>
+        <w:t>s</w:t>
       </w:r>
       <w:r>
         <w:rPr>
@@ -1026,7 +1076,7 @@
       <w:r>
         <w:rPr>
           <w:rFonts w:ascii="Arial" w:hAnsi="Arial" w:cs="Arial"/>
-          <w:b/>
+          <w:i/>
         </w:rPr>
         <w:t>Relaciona la secuencia con su patrón</w:t>
       </w:r>
@@ -1039,7 +1089,7 @@
       <w:r>
         <w:rPr>
           <w:rFonts w:ascii="Arial" w:hAnsi="Arial" w:cs="Arial"/>
-          <w:b/>
+          <w:i/>
         </w:rPr>
         <w:t>Sigue patrones geométricos</w:t>
       </w:r>
@@ -1053,13 +1103,49 @@
         <w:rPr>
           <w:rFonts w:ascii="Arial" w:hAnsi="Arial" w:cs="Arial"/>
         </w:rPr>
-        <w:t xml:space="preserve"> el estudiante </w:t>
-      </w:r>
-      <w:r>
-        <w:rPr>
-          <w:rFonts w:ascii="Arial" w:hAnsi="Arial" w:cs="Arial"/>
-        </w:rPr>
-        <w:t xml:space="preserve">podrá </w:t>
+        <w:t xml:space="preserve"> </w:t>
+      </w:r>
+      <w:r>
+        <w:rPr>
+          <w:rFonts w:ascii="Arial" w:hAnsi="Arial" w:cs="Arial"/>
+        </w:rPr>
+        <w:t xml:space="preserve">los </w:t>
+      </w:r>
+      <w:r>
+        <w:rPr>
+          <w:rFonts w:ascii="Arial" w:hAnsi="Arial" w:cs="Arial"/>
+        </w:rPr>
+        <w:t>estudiante</w:t>
+      </w:r>
+      <w:r>
+        <w:rPr>
+          <w:rFonts w:ascii="Arial" w:hAnsi="Arial" w:cs="Arial"/>
+        </w:rPr>
+        <w:t>s</w:t>
+      </w:r>
+      <w:r>
+        <w:rPr>
+          <w:rFonts w:ascii="Arial" w:hAnsi="Arial" w:cs="Arial"/>
+        </w:rPr>
+        <w:t xml:space="preserve"> </w:t>
+      </w:r>
+      <w:r>
+        <w:rPr>
+          <w:rFonts w:ascii="Arial" w:hAnsi="Arial" w:cs="Arial"/>
+        </w:rPr>
+        <w:t>podrá</w:t>
+      </w:r>
+      <w:r>
+        <w:rPr>
+          <w:rFonts w:ascii="Arial" w:hAnsi="Arial" w:cs="Arial"/>
+        </w:rPr>
+        <w:t>n</w:t>
+      </w:r>
+      <w:r>
+        <w:rPr>
+          <w:rFonts w:ascii="Arial" w:hAnsi="Arial" w:cs="Arial"/>
+        </w:rPr>
+        <w:t xml:space="preserve"> </w:t>
       </w:r>
       <w:r>
         <w:rPr>
@@ -1089,7 +1175,19 @@
         <w:rPr>
           <w:rFonts w:ascii="Arial" w:hAnsi="Arial" w:cs="Arial"/>
         </w:rPr>
-        <w:t xml:space="preserve"> las revisiones que considere necesarias p</w:t>
+        <w:t xml:space="preserve"> las revisiones que considere</w:t>
+      </w:r>
+      <w:r>
+        <w:rPr>
+          <w:rFonts w:ascii="Arial" w:hAnsi="Arial" w:cs="Arial"/>
+        </w:rPr>
+        <w:t>n</w:t>
+      </w:r>
+      <w:r>
+        <w:rPr>
+          <w:rFonts w:ascii="Arial" w:hAnsi="Arial" w:cs="Arial"/>
+        </w:rPr>
+        <w:t xml:space="preserve"> necesarias p</w:t>
       </w:r>
       <w:r>
         <w:rPr>
@@ -1135,7 +1233,19 @@
         <w:rPr>
           <w:rFonts w:ascii="Arial" w:hAnsi="Arial" w:cs="Arial"/>
         </w:rPr>
-        <w:t xml:space="preserve">se hace la introducción al lenguaje algebraico a partir de la generalización de expresiones como el “doble de una cantidad”, a partir del desarrollo de este tema, se hace la introducción al uso de la letra como variable o magnitud desconocida. </w:t>
+        <w:t>se hace la introducción al lenguaje algebraico a partir de la generalización de expresiones como el “doble de una cantidad”</w:t>
+      </w:r>
+      <w:r>
+        <w:rPr>
+          <w:rFonts w:ascii="Arial" w:hAnsi="Arial" w:cs="Arial"/>
+        </w:rPr>
+        <w:t>;</w:t>
+      </w:r>
+      <w:r>
+        <w:rPr>
+          <w:rFonts w:ascii="Arial" w:hAnsi="Arial" w:cs="Arial"/>
+        </w:rPr>
+        <w:t xml:space="preserve"> a partir del desarrollo de este tema se hace la introducción al uso de la letra como variable o magnitud desconocida. </w:t>
       </w:r>
       <w:r>
         <w:rPr>
@@ -1146,7 +1256,7 @@
       <w:r>
         <w:rPr>
           <w:rFonts w:ascii="Arial" w:hAnsi="Arial" w:cs="Arial"/>
-          <w:b/>
+          <w:i/>
           <w:color w:val="000000"/>
         </w:rPr>
         <w:t>Las expresiones algebraicas</w:t>
@@ -1213,25 +1323,25 @@
         <w:rPr>
           <w:rFonts w:ascii="Arial" w:hAnsi="Arial" w:cs="Arial"/>
         </w:rPr>
-        <w:t>ituaciones cotidianas o problemas donde hay dos magnitudes correlacionadas, con el fin de descubrir regularidades en el cambio que sufre una magnitud con respecto a la otra</w:t>
-      </w:r>
-      <w:r>
-        <w:rPr>
-          <w:rFonts w:ascii="Arial" w:hAnsi="Arial" w:cs="Arial"/>
-        </w:rPr>
-        <w:t>;</w:t>
-      </w:r>
-      <w:r>
-        <w:rPr>
-          <w:rFonts w:ascii="Arial" w:hAnsi="Arial" w:cs="Arial"/>
-        </w:rPr>
-        <w:t xml:space="preserve"> se propone llegar a la verbalización de este cambio y luego model</w:t>
-      </w:r>
-      <w:r>
-        <w:rPr>
-          <w:rFonts w:ascii="Arial" w:hAnsi="Arial" w:cs="Arial"/>
-        </w:rPr>
-        <w:t>arlo usando expresiones algebraicas</w:t>
+        <w:t xml:space="preserve">ituaciones cotidianas o problemas </w:t>
+      </w:r>
+      <w:r>
+        <w:rPr>
+          <w:rFonts w:ascii="Arial" w:hAnsi="Arial" w:cs="Arial"/>
+        </w:rPr>
+        <w:t>en los que</w:t>
+      </w:r>
+      <w:r>
+        <w:rPr>
+          <w:rFonts w:ascii="Arial" w:hAnsi="Arial" w:cs="Arial"/>
+        </w:rPr>
+        <w:t xml:space="preserve"> </w:t>
+      </w:r>
+      <w:r>
+        <w:rPr>
+          <w:rFonts w:ascii="Arial" w:hAnsi="Arial" w:cs="Arial"/>
+        </w:rPr>
+        <w:t>hay dos magnitudes correlacionadas, con el fin de descubrir regularidades en el cambio que sufre una magnitud con respecto a la otra</w:t>
       </w:r>
       <w:r>
         <w:rPr>
@@ -1243,7 +1353,61 @@
         <w:rPr>
           <w:rFonts w:ascii="Arial" w:hAnsi="Arial" w:cs="Arial"/>
         </w:rPr>
-        <w:t xml:space="preserve"> Para practicar la modelación de situaciones, se sugiere </w:t>
+        <w:t xml:space="preserve"> </w:t>
+      </w:r>
+      <w:r>
+        <w:rPr>
+          <w:rFonts w:ascii="Arial" w:hAnsi="Arial" w:cs="Arial"/>
+        </w:rPr>
+        <w:t>S</w:t>
+      </w:r>
+      <w:r>
+        <w:rPr>
+          <w:rFonts w:ascii="Arial" w:hAnsi="Arial" w:cs="Arial"/>
+        </w:rPr>
+        <w:t>e propone llegar a la verbalización de este cambio</w:t>
+      </w:r>
+      <w:r>
+        <w:rPr>
+          <w:rFonts w:ascii="Arial" w:hAnsi="Arial" w:cs="Arial"/>
+        </w:rPr>
+        <w:t xml:space="preserve">, </w:t>
+      </w:r>
+      <w:r>
+        <w:rPr>
+          <w:rFonts w:ascii="Arial" w:hAnsi="Arial" w:cs="Arial"/>
+        </w:rPr>
+        <w:t>y luego model</w:t>
+      </w:r>
+      <w:r>
+        <w:rPr>
+          <w:rFonts w:ascii="Arial" w:hAnsi="Arial" w:cs="Arial"/>
+        </w:rPr>
+        <w:t xml:space="preserve">arlo </w:t>
+      </w:r>
+      <w:r>
+        <w:rPr>
+          <w:rFonts w:ascii="Arial" w:hAnsi="Arial" w:cs="Arial"/>
+        </w:rPr>
+        <w:t xml:space="preserve">mediante </w:t>
+      </w:r>
+      <w:r>
+        <w:rPr>
+          <w:rFonts w:ascii="Arial" w:hAnsi="Arial" w:cs="Arial"/>
+        </w:rPr>
+        <w:t>expresiones algebraicas</w:t>
+      </w:r>
+      <w:r>
+        <w:rPr>
+          <w:rFonts w:ascii="Arial" w:hAnsi="Arial" w:cs="Arial"/>
+        </w:rPr>
+        <w:t>.</w:t>
+      </w:r>
+      <w:r>
+        <w:rPr>
+          <w:rFonts w:ascii="Arial" w:hAnsi="Arial" w:cs="Arial"/>
+        </w:rPr>
+        <w:t xml:space="preserve"> Para practicar la modelación de situaciones se sugiere </w:t>
       </w:r>
       <w:r>
         <w:rPr>
@@ -1260,9 +1424,23 @@
       <w:r>
         <w:rPr>
           <w:rFonts w:ascii="Arial" w:hAnsi="Arial" w:cs="Arial"/>
-          <w:b/>
-        </w:rPr>
-        <w:t>Traduce expresión algebraica de la vida cotidiana al lenguaje algebraico</w:t>
+          <w:i/>
+        </w:rPr>
+        <w:t xml:space="preserve">Traduce </w:t>
+      </w:r>
+      <w:r>
+        <w:rPr>
+          <w:rFonts w:ascii="Arial" w:hAnsi="Arial" w:cs="Arial"/>
+          <w:i/>
+        </w:rPr>
+        <w:t xml:space="preserve">una </w:t>
+      </w:r>
+      <w:r>
+        <w:rPr>
+          <w:rFonts w:ascii="Arial" w:hAnsi="Arial" w:cs="Arial"/>
+          <w:i/>
+        </w:rPr>
+        <w:t>expresión algebraica de la vida cotidiana al lenguaje algebraico</w:t>
       </w:r>
       <w:r>
         <w:rPr>
@@ -1332,6 +1510,12 @@
         <w:rPr>
           <w:rFonts w:ascii="Arial" w:hAnsi="Arial" w:cs="Arial"/>
         </w:rPr>
+        <w:t xml:space="preserve">su </w:t>
+      </w:r>
+      <w:r>
+        <w:rPr>
+          <w:rFonts w:ascii="Arial" w:hAnsi="Arial" w:cs="Arial"/>
+        </w:rPr>
         <w:t xml:space="preserve">clasificación. </w:t>
       </w:r>
       <w:r>
@@ -1339,12 +1523,30 @@
           <w:rFonts w:ascii="Arial" w:hAnsi="Arial" w:cs="Arial"/>
         </w:rPr>
         <w:br/>
-        <w:t xml:space="preserve">En grado séptimo se hará énfasis en el trabajo con monomios y binomios, por lo que es importante trabajar con los estudiantes recursos como </w:t>
-      </w:r>
-      <w:r>
-        <w:rPr>
-          <w:rFonts w:ascii="Arial" w:hAnsi="Arial" w:cs="Arial"/>
-          <w:b/>
+        <w:t xml:space="preserve">En grado séptimo se hará énfasis en </w:t>
+      </w:r>
+      <w:r>
+        <w:rPr>
+          <w:rFonts w:ascii="Arial" w:hAnsi="Arial" w:cs="Arial"/>
+        </w:rPr>
+        <w:t>la práctica</w:t>
+      </w:r>
+      <w:r>
+        <w:rPr>
+          <w:rFonts w:ascii="Arial" w:hAnsi="Arial" w:cs="Arial"/>
+        </w:rPr>
+        <w:t xml:space="preserve"> </w:t>
+      </w:r>
+      <w:r>
+        <w:rPr>
+          <w:rFonts w:ascii="Arial" w:hAnsi="Arial" w:cs="Arial"/>
+        </w:rPr>
+        <w:t xml:space="preserve">con monomios y binomios, por lo que es importante trabajar con los estudiantes recursos como </w:t>
+      </w:r>
+      <w:r>
+        <w:rPr>
+          <w:rFonts w:ascii="Arial" w:hAnsi="Arial" w:cs="Arial"/>
+          <w:i/>
           <w:color w:val="000000"/>
         </w:rPr>
         <w:t>Los monomios</w:t>
@@ -1359,7 +1561,7 @@
       <w:r>
         <w:rPr>
           <w:rFonts w:ascii="Arial" w:hAnsi="Arial" w:cs="Arial"/>
-          <w:b/>
+          <w:i/>
           <w:color w:val="000000"/>
         </w:rPr>
         <w:t>Clasificación de expresiones algebraicas</w:t>
@@ -1367,7 +1569,6 @@
       <w:r>
         <w:rPr>
           <w:rFonts w:ascii="Arial" w:hAnsi="Arial" w:cs="Arial"/>
-          <w:b/>
           <w:color w:val="000000"/>
         </w:rPr>
         <w:t>.</w:t>
@@ -1397,13 +1598,55 @@
         <w:rPr>
           <w:rFonts w:ascii="Arial" w:hAnsi="Arial" w:cs="Arial"/>
         </w:rPr>
-        <w:t xml:space="preserve">Introducción a las operaciones entre monomios y binomios: se desarrollan la adición y la sustracción entre monomios y binomios, enfatizando en la práctica numérica y su aplicación en la resolución de problemas, donde el estudiante podrá </w:t>
-      </w:r>
-      <w:r>
-        <w:rPr>
-          <w:rFonts w:ascii="Arial" w:hAnsi="Arial" w:cs="Arial"/>
-        </w:rPr>
-        <w:t>practicar con</w:t>
+        <w:t>Introducción a las operaciones entre monomios y binomios: se desarrollan la adición y la sustracción entre monomios y binomios</w:t>
+      </w:r>
+      <w:r>
+        <w:rPr>
+          <w:rFonts w:ascii="Arial" w:hAnsi="Arial" w:cs="Arial"/>
+        </w:rPr>
+        <w:t xml:space="preserve">; se </w:t>
+      </w:r>
+      <w:r>
+        <w:rPr>
+          <w:rFonts w:ascii="Arial" w:hAnsi="Arial" w:cs="Arial"/>
+        </w:rPr>
+        <w:t xml:space="preserve">enfatiza en la práctica numérica y su aplicación en la resolución de problemas, </w:t>
+      </w:r>
+      <w:r>
+        <w:rPr>
+          <w:rFonts w:ascii="Arial" w:hAnsi="Arial" w:cs="Arial"/>
+        </w:rPr>
+        <w:t>en las que</w:t>
+      </w:r>
+      <w:r>
+        <w:rPr>
+          <w:rFonts w:ascii="Arial" w:hAnsi="Arial" w:cs="Arial"/>
+        </w:rPr>
+        <w:t xml:space="preserve"> </w:t>
+      </w:r>
+      <w:r>
+        <w:rPr>
+          <w:rFonts w:ascii="Arial" w:hAnsi="Arial" w:cs="Arial"/>
+        </w:rPr>
+        <w:t xml:space="preserve">el estudiante podrá </w:t>
+      </w:r>
+      <w:r>
+        <w:rPr>
+          <w:rFonts w:ascii="Arial" w:hAnsi="Arial" w:cs="Arial"/>
+        </w:rPr>
+        <w:t>ejercitar</w:t>
+      </w:r>
+      <w:r>
+        <w:rPr>
+          <w:rFonts w:ascii="Arial" w:hAnsi="Arial" w:cs="Arial"/>
+        </w:rPr>
+        <w:t>se</w:t>
+      </w:r>
+      <w:r>
+        <w:rPr>
+          <w:rFonts w:ascii="Arial" w:hAnsi="Arial" w:cs="Arial"/>
+        </w:rPr>
+        <w:t xml:space="preserve"> con</w:t>
       </w:r>
       <w:r>
         <w:rPr>
@@ -1414,7 +1657,7 @@
       <w:r>
         <w:rPr>
           <w:rFonts w:ascii="Arial" w:hAnsi="Arial" w:cs="Arial"/>
-          <w:b/>
+          <w:i/>
           <w:color w:val="000000"/>
         </w:rPr>
         <w:t>Practica la adición y la sustracción de monomios</w:t>
@@ -1436,14 +1679,14 @@
       <w:r>
         <w:rPr>
           <w:rFonts w:ascii="Arial" w:hAnsi="Arial" w:cs="Arial"/>
-          <w:b/>
+          <w:i/>
         </w:rPr>
         <w:t>Refuerza</w:t>
       </w:r>
       <w:r>
         <w:rPr>
           <w:rFonts w:ascii="Arial" w:hAnsi="Arial" w:cs="Arial"/>
-          <w:b/>
+          <w:i/>
         </w:rPr>
         <w:t xml:space="preserve"> tu aprendizaje: Aplica la adición y la sustracción de monomios y binomios</w:t>
       </w:r>
@@ -1489,7 +1732,13 @@
         <w:rPr>
           <w:rFonts w:ascii="Arial" w:hAnsi="Arial" w:cs="Arial"/>
         </w:rPr>
-        <w:t>obtener conjeturas,</w:t>
+        <w:t xml:space="preserve">hacer </w:t>
+      </w:r>
+      <w:r>
+        <w:rPr>
+          <w:rFonts w:ascii="Arial" w:hAnsi="Arial" w:cs="Arial"/>
+        </w:rPr>
+        <w:t>conjeturas,</w:t>
       </w:r>
       <w:r>
         <w:rPr>
@@ -1501,13 +1750,31 @@
         <w:rPr>
           <w:rFonts w:ascii="Arial" w:hAnsi="Arial" w:cs="Arial"/>
         </w:rPr>
-        <w:t>dichas conjeturas,</w:t>
+        <w:t>l</w:t>
+      </w:r>
+      <w:r>
+        <w:rPr>
+          <w:rFonts w:ascii="Arial" w:hAnsi="Arial" w:cs="Arial"/>
+        </w:rPr>
+        <w:t xml:space="preserve">as </w:t>
+      </w:r>
+      <w:r>
+        <w:rPr>
+          <w:rFonts w:ascii="Arial" w:hAnsi="Arial" w:cs="Arial"/>
+        </w:rPr>
+        <w:t>conjeturas,</w:t>
       </w:r>
       <w:r>
         <w:rPr>
           <w:rFonts w:ascii="Arial" w:hAnsi="Arial" w:cs="Arial"/>
         </w:rPr>
         <w:t xml:space="preserve"> la formulación para crear modelos</w:t>
+      </w:r>
+      <w:r>
+        <w:rPr>
+          <w:rFonts w:ascii="Arial" w:hAnsi="Arial" w:cs="Arial"/>
+        </w:rPr>
+        <w:t>,</w:t>
       </w:r>
       <w:r>
         <w:rPr>
@@ -1539,6 +1806,7 @@
         <w:rPr>
           <w:rFonts w:ascii="Arial" w:hAnsi="Arial" w:cs="Arial"/>
         </w:rPr>
+        <w:lastRenderedPageBreak/>
         <w:t xml:space="preserve">Con la práctica de </w:t>
       </w:r>
       <w:r>
@@ -1557,13 +1825,37 @@
         <w:rPr>
           <w:rFonts w:ascii="Arial" w:hAnsi="Arial" w:cs="Arial"/>
         </w:rPr>
-        <w:t xml:space="preserve">anteriores </w:t>
-      </w:r>
-      <w:r>
-        <w:rPr>
-          <w:rFonts w:ascii="Arial" w:hAnsi="Arial" w:cs="Arial"/>
-        </w:rPr>
-        <w:t>el estudiante</w:t>
+        <w:t>anteriores</w:t>
+      </w:r>
+      <w:r>
+        <w:rPr>
+          <w:rFonts w:ascii="Arial" w:hAnsi="Arial" w:cs="Arial"/>
+        </w:rPr>
+        <w:t>,</w:t>
+      </w:r>
+      <w:r>
+        <w:rPr>
+          <w:rFonts w:ascii="Arial" w:hAnsi="Arial" w:cs="Arial"/>
+        </w:rPr>
+        <w:t xml:space="preserve"> </w:t>
+      </w:r>
+      <w:r>
+        <w:rPr>
+          <w:rFonts w:ascii="Arial" w:hAnsi="Arial" w:cs="Arial"/>
+        </w:rPr>
+        <w:t>los</w:t>
+      </w:r>
+      <w:r>
+        <w:rPr>
+          <w:rFonts w:ascii="Arial" w:hAnsi="Arial" w:cs="Arial"/>
+        </w:rPr>
+        <w:t xml:space="preserve"> estudiante</w:t>
+      </w:r>
+      <w:r>
+        <w:rPr>
+          <w:rFonts w:ascii="Arial" w:hAnsi="Arial" w:cs="Arial"/>
+        </w:rPr>
+        <w:t>s</w:t>
       </w:r>
       <w:r>
         <w:rPr>
@@ -1575,6 +1867,12 @@
         <w:rPr>
           <w:rFonts w:ascii="Arial" w:hAnsi="Arial" w:cs="Arial"/>
         </w:rPr>
+        <w:t>n</w:t>
+      </w:r>
+      <w:r>
+        <w:rPr>
+          <w:rFonts w:ascii="Arial" w:hAnsi="Arial" w:cs="Arial"/>
+        </w:rPr>
         <w:t xml:space="preserve"> llega</w:t>
       </w:r>
       <w:r>
@@ -1611,7 +1909,49 @@
         <w:rPr>
           <w:rFonts w:ascii="Arial" w:hAnsi="Arial" w:cs="Arial"/>
         </w:rPr>
-        <w:t xml:space="preserve">, teniendo en cuenta que siempre necesitará la guía del docente en su proceso de aprendizaje. </w:t>
+        <w:t>;</w:t>
+      </w:r>
+      <w:r>
+        <w:rPr>
+          <w:rFonts w:ascii="Arial" w:hAnsi="Arial" w:cs="Arial"/>
+        </w:rPr>
+        <w:t xml:space="preserve"> </w:t>
+      </w:r>
+      <w:r>
+        <w:rPr>
+          <w:rFonts w:ascii="Arial" w:hAnsi="Arial" w:cs="Arial"/>
+        </w:rPr>
+        <w:t xml:space="preserve">deben </w:t>
+      </w:r>
+      <w:r>
+        <w:rPr>
+          <w:rFonts w:ascii="Arial" w:hAnsi="Arial" w:cs="Arial"/>
+        </w:rPr>
+        <w:t>ten</w:t>
+      </w:r>
+      <w:r>
+        <w:rPr>
+          <w:rFonts w:ascii="Arial" w:hAnsi="Arial" w:cs="Arial"/>
+        </w:rPr>
+        <w:t>er</w:t>
+      </w:r>
+      <w:r>
+        <w:rPr>
+          <w:rFonts w:ascii="Arial" w:hAnsi="Arial" w:cs="Arial"/>
+        </w:rPr>
+        <w:t xml:space="preserve"> en cuenta que siempre necesitará</w:t>
+      </w:r>
+      <w:r>
+        <w:rPr>
+          <w:rFonts w:ascii="Arial" w:hAnsi="Arial" w:cs="Arial"/>
+        </w:rPr>
+        <w:t>n</w:t>
+      </w:r>
+      <w:r>
+        <w:rPr>
+          <w:rFonts w:ascii="Arial" w:hAnsi="Arial" w:cs="Arial"/>
+        </w:rPr>
+        <w:t xml:space="preserve"> la guía del docente en su proceso de aprendizaje. </w:t>
       </w:r>
     </w:p>
     <w:p>
@@ -1631,7 +1971,19 @@
         <w:rPr>
           <w:rFonts w:ascii="Arial" w:hAnsi="Arial" w:cs="Arial"/>
         </w:rPr>
-        <w:t xml:space="preserve">Se recomienda proponer a los estudiantes, diversas situaciones de su entorno para que hallen generalizaciones en situaciones de cambio, haciendo énfasis en el contexto monetario. </w:t>
+        <w:t>Se recomienda proponer</w:t>
+      </w:r>
+      <w:r>
+        <w:rPr>
+          <w:rFonts w:ascii="Arial" w:hAnsi="Arial" w:cs="Arial"/>
+        </w:rPr>
+        <w:t xml:space="preserve">les </w:t>
+      </w:r>
+      <w:r>
+        <w:rPr>
+          <w:rFonts w:ascii="Arial" w:hAnsi="Arial" w:cs="Arial"/>
+        </w:rPr>
+        <w:t xml:space="preserve">diversas situaciones de su entorno para que hallen generalizaciones en situaciones de cambio, haciendo énfasis en el contexto monetario. </w:t>
       </w:r>
     </w:p>
     <w:p>
@@ -2072,7 +2424,15 @@
               <w:rPr>
                 <w:rFonts w:ascii="Arial" w:hAnsi="Arial" w:cs="Arial"/>
               </w:rPr>
-              <w:t>En una serie sencilla identiﬁca el patrón y expresa la</w:t>
+              <w:t>En una serie sencilla identiﬁca</w:t>
+            </w:r>
+            <w:bookmarkStart w:id="0" w:name="_GoBack"/>
+            <w:bookmarkEnd w:id="0"/>
+            <w:r>
+              <w:rPr>
+                <w:rFonts w:ascii="Arial" w:hAnsi="Arial" w:cs="Arial"/>
+              </w:rPr>
+              <w:t xml:space="preserve"> el patrón y expresa la</w:t>
             </w:r>
             <w:r>
               <w:rPr>
@@ -4641,7 +5001,7 @@
 </file>
 
 <file path=customXml/itemProps1.xml><?xml version="1.0" encoding="utf-8"?>
-<ds:datastoreItem xmlns:ds="http://schemas.openxmlformats.org/officeDocument/2006/customXml" ds:itemID="{6B0C38BB-9963-46AE-BB18-ABE24859CC6A}">
+<ds:datastoreItem xmlns:ds="http://schemas.openxmlformats.org/officeDocument/2006/customXml" ds:itemID="{4A551AE3-F2F9-498E-9EA8-EC34DE5D7D97}">
   <ds:schemaRefs>
     <ds:schemaRef ds:uri="http://schemas.openxmlformats.org/officeDocument/2006/bibliography"/>
   </ds:schemaRefs>

</xml_diff>